<commit_message>
--Highlighted title in yellow
</commit_message>
<xml_diff>
--- a/Game Demos.docx
+++ b/Game Demos.docx
@@ -7,6 +7,9 @@
         <w:pStyle w:val="Heading1"/>
       </w:pPr>
       <w:r>
+        <w:rPr>
+          <w:highlight w:val="yellow"/>
+        </w:rPr>
         <w:t>Game Demos</w:t>
       </w:r>
     </w:p>
@@ -189,7 +192,15 @@
     </w:p>
     <w:p>
       <w:r>
-        <w:t>This is a simple numbers guessing game. My first time adding free-to-use graphics to spruce up my game. I’ve also chosen fonts to match the Mexican theme.</w:t>
+        <w:t xml:space="preserve">This is a </w:t>
+      </w:r>
+      <w:proofErr w:type="gramStart"/>
+      <w:r>
+        <w:t>simple numbers</w:t>
+      </w:r>
+      <w:proofErr w:type="gramEnd"/>
+      <w:r>
+        <w:t xml:space="preserve"> guessing game. My first time adding free-to-use graphics to spruce up my game. I’ve also chosen fonts to match the Mexican theme.</w:t>
       </w:r>
     </w:p>
     <w:p/>
@@ -278,7 +289,15 @@
     </w:p>
     <w:p>
       <w:r>
-        <w:t xml:space="preserve">You are a free-spirited pirate advancing through the fog-filled seas, fighting against an endless stream of straight-laced navy fleet. </w:t>
+        <w:t xml:space="preserve">You are a free-spirited pirate advancing through the fog-filled seas, fighting against an endless stream of </w:t>
+      </w:r>
+      <w:proofErr w:type="gramStart"/>
+      <w:r>
+        <w:t>straight-laced</w:t>
+      </w:r>
+      <w:proofErr w:type="gramEnd"/>
+      <w:r>
+        <w:t xml:space="preserve"> navy fleet. </w:t>
       </w:r>
     </w:p>
     <w:p/>

</xml_diff>